<commit_message>
Creacion de aplicacion , mediante React con CRUD, diseño del estilo de la Web mediante CSS
</commit_message>
<xml_diff>
--- a/Evaluación Parcial_Anibal Yucailla.docx
+++ b/Evaluación Parcial_Anibal Yucailla.docx
@@ -184,7 +184,7 @@
           <w:szCs w:val="24"/>
           <w:lang w:val="es-US"/>
         </w:rPr>
-        <w:t xml:space="preserve">Subir la aplicación de la </w:t>
+        <w:t xml:space="preserve">Desarrolla una aplicación web utilizando </w:t>
       </w:r>
       <w:proofErr w:type="spellStart"/>
       <w:r>
@@ -193,7 +193,7 @@
           <w:szCs w:val="24"/>
           <w:lang w:val="es-US"/>
         </w:rPr>
-        <w:t>pagina</w:t>
+        <w:t>React</w:t>
       </w:r>
       <w:proofErr w:type="spellEnd"/>
       <w:r>
@@ -202,134 +202,101 @@
           <w:szCs w:val="24"/>
           <w:lang w:val="es-US"/>
         </w:rPr>
-        <w:t xml:space="preserve"> web con los siguientes aspectos</w:t>
+        <w:t xml:space="preserve"> que permita realizar operaciones CRUD (Crear, Leer, Actualizar y Borrar). La aplicación debe consumir una API externa para gestionar los datos y aplicar estilos utilizando CSS.</w:t>
       </w:r>
     </w:p>
     <w:p>
       <w:pPr>
-        <w:pStyle w:val="Prrafodelista"/>
         <w:numPr>
           <w:ilvl w:val="0"/>
-          <w:numId w:val="80"/>
+          <w:numId w:val="81"/>
         </w:numPr>
         <w:spacing w:before="100" w:beforeAutospacing="1" w:after="100" w:afterAutospacing="1"/>
         <w:rPr>
           <w:sz w:val="24"/>
           <w:szCs w:val="24"/>
-          <w:lang w:val="es-US"/>
+          <w:lang w:val="en-US"/>
         </w:rPr>
       </w:pPr>
+      <w:proofErr w:type="spellStart"/>
       <w:r>
         <w:rPr>
           <w:sz w:val="24"/>
           <w:szCs w:val="24"/>
-          <w:lang w:val="es-US"/>
+          <w:lang w:val="en-US"/>
         </w:rPr>
-        <w:t>Maquetación del CRUD con CSS, JavaScript</w:t>
+        <w:t>Subir</w:t>
+      </w:r>
+      <w:proofErr w:type="spellEnd"/>
+      <w:r>
+        <w:rPr>
+          <w:sz w:val="24"/>
+          <w:szCs w:val="24"/>
+          <w:lang w:val="en-US"/>
+        </w:rPr>
+        <w:t xml:space="preserve"> a GitHub.</w:t>
       </w:r>
     </w:p>
     <w:p>
       <w:pPr>
-        <w:pStyle w:val="Prrafodelista"/>
         <w:numPr>
           <w:ilvl w:val="0"/>
-          <w:numId w:val="80"/>
+          <w:numId w:val="81"/>
         </w:numPr>
         <w:spacing w:before="100" w:beforeAutospacing="1" w:after="100" w:afterAutospacing="1"/>
         <w:rPr>
           <w:sz w:val="24"/>
           <w:szCs w:val="24"/>
-          <w:lang w:val="es-US"/>
+          <w:lang w:val="en-US"/>
         </w:rPr>
       </w:pPr>
+      <w:proofErr w:type="spellStart"/>
       <w:r>
         <w:rPr>
           <w:sz w:val="24"/>
           <w:szCs w:val="24"/>
-          <w:lang w:val="es-US"/>
+          <w:lang w:val="en-US"/>
         </w:rPr>
-        <w:t xml:space="preserve">Consumo de la API con </w:t>
+        <w:t>Generar</w:t>
+      </w:r>
+      <w:proofErr w:type="spellEnd"/>
+      <w:r>
+        <w:rPr>
+          <w:sz w:val="24"/>
+          <w:szCs w:val="24"/>
+          <w:lang w:val="en-US"/>
+        </w:rPr>
+        <w:t xml:space="preserve"> README de la </w:t>
       </w:r>
       <w:proofErr w:type="spellStart"/>
       <w:r>
         <w:rPr>
           <w:sz w:val="24"/>
           <w:szCs w:val="24"/>
-          <w:lang w:val="es-US"/>
+          <w:lang w:val="en-US"/>
         </w:rPr>
-        <w:t>tokens</w:t>
-      </w:r>
-      <w:proofErr w:type="spellEnd"/>
-    </w:p>
-    <w:p>
-      <w:pPr>
-        <w:pStyle w:val="Prrafodelista"/>
-        <w:numPr>
-          <w:ilvl w:val="0"/>
-          <w:numId w:val="80"/>
-        </w:numPr>
-        <w:spacing w:before="100" w:beforeAutospacing="1" w:after="100" w:afterAutospacing="1"/>
-        <w:rPr>
-          <w:sz w:val="24"/>
-          <w:szCs w:val="24"/>
-          <w:lang w:val="es-US"/>
-        </w:rPr>
-      </w:pPr>
-      <w:proofErr w:type="spellStart"/>
-      <w:r>
-        <w:rPr>
-          <w:sz w:val="24"/>
-          <w:szCs w:val="24"/>
-          <w:lang w:val="es-US"/>
-        </w:rPr>
-        <w:t>Figma</w:t>
+        <w:t>aplicación</w:t>
       </w:r>
       <w:proofErr w:type="spellEnd"/>
       <w:r>
         <w:rPr>
           <w:sz w:val="24"/>
           <w:szCs w:val="24"/>
-          <w:lang w:val="es-US"/>
+          <w:lang w:val="en-US"/>
         </w:rPr>
-        <w:t xml:space="preserve"> con la UX del proyecto</w:t>
+        <w:t> </w:t>
       </w:r>
     </w:p>
     <w:p>
       <w:pPr>
-        <w:spacing w:before="100" w:beforeAutospacing="1" w:after="100" w:afterAutospacing="1"/>
         <w:rPr>
           <w:sz w:val="24"/>
           <w:szCs w:val="24"/>
           <w:lang w:val="es-US"/>
         </w:rPr>
       </w:pPr>
-      <w:r>
-        <w:rPr>
-          <w:sz w:val="24"/>
-          <w:szCs w:val="24"/>
-          <w:lang w:val="es-US"/>
-        </w:rPr>
-        <w:t xml:space="preserve">Subir un archivo con el link de los proyectos en GIT HUB y </w:t>
-      </w:r>
-      <w:proofErr w:type="spellStart"/>
-      <w:r>
-        <w:rPr>
-          <w:sz w:val="24"/>
-          <w:szCs w:val="24"/>
-          <w:lang w:val="es-US"/>
-        </w:rPr>
-        <w:t>Figma</w:t>
-      </w:r>
-      <w:proofErr w:type="spellEnd"/>
-    </w:p>
-    <w:p>
-      <w:pPr>
-        <w:rPr>
-          <w:sz w:val="24"/>
-          <w:szCs w:val="24"/>
-          <w:lang w:val="es-US"/>
-        </w:rPr>
-      </w:pPr>
+      <w:bookmarkStart w:id="0" w:name="_GoBack"/>
+      <w:bookmarkEnd w:id="0"/>
     </w:p>
     <w:p>
       <w:pPr>
@@ -362,6 +329,7 @@
         <w:t xml:space="preserve">: </w:t>
       </w:r>
     </w:p>
+    <w:p/>
     <w:p>
       <w:pPr>
         <w:rPr>
@@ -376,7 +344,7 @@
             <w:sz w:val="24"/>
             <w:szCs w:val="24"/>
           </w:rPr>
-          <w:t>https://www.figma.com/design/8wYKX4NVCdjt43fEDkmBUJ/Untitled?m=dev&amp;node-id=0-1&amp;t=y1bbdPxydErlGOL2-1</w:t>
+          <w:t>https://www.figma.com/design/ANvzGM5TeC4EwUcdxw31Q8/UX-proyecto_Prueba-Parcial?node-id=0-1&amp;t=gKhje0BKTsxsMdPx-1</w:t>
         </w:r>
       </w:hyperlink>
     </w:p>
@@ -442,49 +410,49 @@
           <w:rPr>
             <w:rStyle w:val="Hipervnculo"/>
           </w:rPr>
-          <w:t xml:space="preserve">Programacion-de-aplicaciones-Web-y-mobiles-Anibal-Yucailla/weektwo/Tarea3_1 at </w:t>
+          <w:t xml:space="preserve">Programacion-de-aplicaciones-Web-y-mobiles-Anibal-Yucailla/Evaluación </w:t>
         </w:r>
         <w:proofErr w:type="spellStart"/>
         <w:r>
           <w:rPr>
             <w:rStyle w:val="Hipervnculo"/>
           </w:rPr>
-          <w:t>Crud</w:t>
+          <w:t>Parcial_Anibal</w:t>
         </w:r>
         <w:proofErr w:type="spellEnd"/>
         <w:r>
           <w:rPr>
             <w:rStyle w:val="Hipervnculo"/>
           </w:rPr>
-          <w:t>-</w:t>
+          <w:t xml:space="preserve"> </w:t>
         </w:r>
         <w:proofErr w:type="spellStart"/>
         <w:r>
           <w:rPr>
             <w:rStyle w:val="Hipervnculo"/>
           </w:rPr>
-          <w:t>Css</w:t>
+          <w:t>Yucailla</w:t>
         </w:r>
         <w:proofErr w:type="spellEnd"/>
         <w:r>
           <w:rPr>
             <w:rStyle w:val="Hipervnculo"/>
           </w:rPr>
-          <w:t>-HTML-</w:t>
+          <w:t xml:space="preserve">/prueba_parcial.html at </w:t>
         </w:r>
         <w:proofErr w:type="spellStart"/>
         <w:r>
           <w:rPr>
             <w:rStyle w:val="Hipervnculo"/>
           </w:rPr>
-          <w:t>figma</w:t>
+          <w:t>framework-fronted</w:t>
         </w:r>
         <w:proofErr w:type="spellEnd"/>
         <w:r>
           <w:rPr>
             <w:rStyle w:val="Hipervnculo"/>
           </w:rPr>
-          <w:t xml:space="preserve"> · AMYUCAILLA/Programacion-de-aplicaciones-Web-y-mobiles-Anibal-Yucailla · GitHub</w:t>
+          <w:t xml:space="preserve"> · AMYUCAILLA/Programacion-de-aplicaciones-Web-y-mobiles-Anibal-Yucailla (github.com)</w:t>
         </w:r>
       </w:hyperlink>
     </w:p>
@@ -496,8 +464,6 @@
           <w:szCs w:val="24"/>
         </w:rPr>
       </w:pPr>
-      <w:bookmarkStart w:id="0" w:name="_GoBack"/>
-      <w:bookmarkEnd w:id="0"/>
     </w:p>
     <w:sectPr>
       <w:headerReference w:type="default" r:id="rId9"/>
@@ -4886,6 +4852,155 @@
     </w:lvl>
   </w:abstractNum>
   <w:abstractNum w:abstractNumId="31" w15:restartNumberingAfterBreak="0">
+    <w:nsid w:val="2C86505F"/>
+    <w:multiLevelType w:val="multilevel"/>
+    <w:tmpl w:val="402E7650"/>
+    <w:lvl w:ilvl="0">
+      <w:start w:val="1"/>
+      <w:numFmt w:val="bullet"/>
+      <w:lvlText w:val=""/>
+      <w:lvlJc w:val="left"/>
+      <w:pPr>
+        <w:tabs>
+          <w:tab w:val="num" w:pos="720"/>
+        </w:tabs>
+        <w:ind w:left="720" w:hanging="360"/>
+      </w:pPr>
+      <w:rPr>
+        <w:rFonts w:ascii="Symbol" w:hAnsi="Symbol" w:hint="default"/>
+        <w:sz w:val="20"/>
+      </w:rPr>
+    </w:lvl>
+    <w:lvl w:ilvl="1" w:tentative="1">
+      <w:start w:val="1"/>
+      <w:numFmt w:val="bullet"/>
+      <w:lvlText w:val="o"/>
+      <w:lvlJc w:val="left"/>
+      <w:pPr>
+        <w:tabs>
+          <w:tab w:val="num" w:pos="1440"/>
+        </w:tabs>
+        <w:ind w:left="1440" w:hanging="360"/>
+      </w:pPr>
+      <w:rPr>
+        <w:rFonts w:ascii="Courier New" w:hAnsi="Courier New" w:hint="default"/>
+        <w:sz w:val="20"/>
+      </w:rPr>
+    </w:lvl>
+    <w:lvl w:ilvl="2" w:tentative="1">
+      <w:start w:val="1"/>
+      <w:numFmt w:val="bullet"/>
+      <w:lvlText w:val=""/>
+      <w:lvlJc w:val="left"/>
+      <w:pPr>
+        <w:tabs>
+          <w:tab w:val="num" w:pos="2160"/>
+        </w:tabs>
+        <w:ind w:left="2160" w:hanging="360"/>
+      </w:pPr>
+      <w:rPr>
+        <w:rFonts w:ascii="Wingdings" w:hAnsi="Wingdings" w:hint="default"/>
+        <w:sz w:val="20"/>
+      </w:rPr>
+    </w:lvl>
+    <w:lvl w:ilvl="3" w:tentative="1">
+      <w:start w:val="1"/>
+      <w:numFmt w:val="bullet"/>
+      <w:lvlText w:val=""/>
+      <w:lvlJc w:val="left"/>
+      <w:pPr>
+        <w:tabs>
+          <w:tab w:val="num" w:pos="2880"/>
+        </w:tabs>
+        <w:ind w:left="2880" w:hanging="360"/>
+      </w:pPr>
+      <w:rPr>
+        <w:rFonts w:ascii="Wingdings" w:hAnsi="Wingdings" w:hint="default"/>
+        <w:sz w:val="20"/>
+      </w:rPr>
+    </w:lvl>
+    <w:lvl w:ilvl="4" w:tentative="1">
+      <w:start w:val="1"/>
+      <w:numFmt w:val="bullet"/>
+      <w:lvlText w:val=""/>
+      <w:lvlJc w:val="left"/>
+      <w:pPr>
+        <w:tabs>
+          <w:tab w:val="num" w:pos="3600"/>
+        </w:tabs>
+        <w:ind w:left="3600" w:hanging="360"/>
+      </w:pPr>
+      <w:rPr>
+        <w:rFonts w:ascii="Wingdings" w:hAnsi="Wingdings" w:hint="default"/>
+        <w:sz w:val="20"/>
+      </w:rPr>
+    </w:lvl>
+    <w:lvl w:ilvl="5" w:tentative="1">
+      <w:start w:val="1"/>
+      <w:numFmt w:val="bullet"/>
+      <w:lvlText w:val=""/>
+      <w:lvlJc w:val="left"/>
+      <w:pPr>
+        <w:tabs>
+          <w:tab w:val="num" w:pos="4320"/>
+        </w:tabs>
+        <w:ind w:left="4320" w:hanging="360"/>
+      </w:pPr>
+      <w:rPr>
+        <w:rFonts w:ascii="Wingdings" w:hAnsi="Wingdings" w:hint="default"/>
+        <w:sz w:val="20"/>
+      </w:rPr>
+    </w:lvl>
+    <w:lvl w:ilvl="6" w:tentative="1">
+      <w:start w:val="1"/>
+      <w:numFmt w:val="bullet"/>
+      <w:lvlText w:val=""/>
+      <w:lvlJc w:val="left"/>
+      <w:pPr>
+        <w:tabs>
+          <w:tab w:val="num" w:pos="5040"/>
+        </w:tabs>
+        <w:ind w:left="5040" w:hanging="360"/>
+      </w:pPr>
+      <w:rPr>
+        <w:rFonts w:ascii="Wingdings" w:hAnsi="Wingdings" w:hint="default"/>
+        <w:sz w:val="20"/>
+      </w:rPr>
+    </w:lvl>
+    <w:lvl w:ilvl="7" w:tentative="1">
+      <w:start w:val="1"/>
+      <w:numFmt w:val="bullet"/>
+      <w:lvlText w:val=""/>
+      <w:lvlJc w:val="left"/>
+      <w:pPr>
+        <w:tabs>
+          <w:tab w:val="num" w:pos="5760"/>
+        </w:tabs>
+        <w:ind w:left="5760" w:hanging="360"/>
+      </w:pPr>
+      <w:rPr>
+        <w:rFonts w:ascii="Wingdings" w:hAnsi="Wingdings" w:hint="default"/>
+        <w:sz w:val="20"/>
+      </w:rPr>
+    </w:lvl>
+    <w:lvl w:ilvl="8" w:tentative="1">
+      <w:start w:val="1"/>
+      <w:numFmt w:val="bullet"/>
+      <w:lvlText w:val=""/>
+      <w:lvlJc w:val="left"/>
+      <w:pPr>
+        <w:tabs>
+          <w:tab w:val="num" w:pos="6480"/>
+        </w:tabs>
+        <w:ind w:left="6480" w:hanging="360"/>
+      </w:pPr>
+      <w:rPr>
+        <w:rFonts w:ascii="Wingdings" w:hAnsi="Wingdings" w:hint="default"/>
+        <w:sz w:val="20"/>
+      </w:rPr>
+    </w:lvl>
+  </w:abstractNum>
+  <w:abstractNum w:abstractNumId="32" w15:restartNumberingAfterBreak="0">
     <w:nsid w:val="2EE25C8D"/>
     <w:multiLevelType w:val="hybridMultilevel"/>
     <w:tmpl w:val="11EAB1E2"/>
@@ -4998,7 +5113,7 @@
       </w:rPr>
     </w:lvl>
   </w:abstractNum>
-  <w:abstractNum w:abstractNumId="32" w15:restartNumberingAfterBreak="0">
+  <w:abstractNum w:abstractNumId="33" w15:restartNumberingAfterBreak="0">
     <w:nsid w:val="31041CC3"/>
     <w:multiLevelType w:val="hybridMultilevel"/>
     <w:tmpl w:val="18A01064"/>
@@ -5111,7 +5226,7 @@
       </w:rPr>
     </w:lvl>
   </w:abstractNum>
-  <w:abstractNum w:abstractNumId="33" w15:restartNumberingAfterBreak="0">
+  <w:abstractNum w:abstractNumId="34" w15:restartNumberingAfterBreak="0">
     <w:nsid w:val="31722FB1"/>
     <w:multiLevelType w:val="hybridMultilevel"/>
     <w:tmpl w:val="C5D40C3E"/>
@@ -5224,7 +5339,7 @@
       </w:rPr>
     </w:lvl>
   </w:abstractNum>
-  <w:abstractNum w:abstractNumId="34" w15:restartNumberingAfterBreak="0">
+  <w:abstractNum w:abstractNumId="35" w15:restartNumberingAfterBreak="0">
     <w:nsid w:val="317F2084"/>
     <w:multiLevelType w:val="hybridMultilevel"/>
     <w:tmpl w:val="3EE8D848"/>
@@ -5338,7 +5453,7 @@
       </w:rPr>
     </w:lvl>
   </w:abstractNum>
-  <w:abstractNum w:abstractNumId="35" w15:restartNumberingAfterBreak="0">
+  <w:abstractNum w:abstractNumId="36" w15:restartNumberingAfterBreak="0">
     <w:nsid w:val="35041D9B"/>
     <w:multiLevelType w:val="hybridMultilevel"/>
     <w:tmpl w:val="0EB211C2"/>
@@ -5451,7 +5566,7 @@
       </w:rPr>
     </w:lvl>
   </w:abstractNum>
-  <w:abstractNum w:abstractNumId="36" w15:restartNumberingAfterBreak="0">
+  <w:abstractNum w:abstractNumId="37" w15:restartNumberingAfterBreak="0">
     <w:nsid w:val="351A6F5A"/>
     <w:multiLevelType w:val="hybridMultilevel"/>
     <w:tmpl w:val="476452A0"/>
@@ -5564,7 +5679,7 @@
       </w:rPr>
     </w:lvl>
   </w:abstractNum>
-  <w:abstractNum w:abstractNumId="37" w15:restartNumberingAfterBreak="0">
+  <w:abstractNum w:abstractNumId="38" w15:restartNumberingAfterBreak="0">
     <w:nsid w:val="356B1851"/>
     <w:multiLevelType w:val="hybridMultilevel"/>
     <w:tmpl w:val="7708D952"/>
@@ -5654,7 +5769,7 @@
       </w:pPr>
     </w:lvl>
   </w:abstractNum>
-  <w:abstractNum w:abstractNumId="38" w15:restartNumberingAfterBreak="0">
+  <w:abstractNum w:abstractNumId="39" w15:restartNumberingAfterBreak="0">
     <w:nsid w:val="357164A9"/>
     <w:multiLevelType w:val="hybridMultilevel"/>
     <w:tmpl w:val="30D00A50"/>
@@ -5768,7 +5883,7 @@
       </w:rPr>
     </w:lvl>
   </w:abstractNum>
-  <w:abstractNum w:abstractNumId="39" w15:restartNumberingAfterBreak="0">
+  <w:abstractNum w:abstractNumId="40" w15:restartNumberingAfterBreak="0">
     <w:nsid w:val="35C74E76"/>
     <w:multiLevelType w:val="hybridMultilevel"/>
     <w:tmpl w:val="730CF5BE"/>
@@ -5881,7 +5996,7 @@
       </w:rPr>
     </w:lvl>
   </w:abstractNum>
-  <w:abstractNum w:abstractNumId="40" w15:restartNumberingAfterBreak="0">
+  <w:abstractNum w:abstractNumId="41" w15:restartNumberingAfterBreak="0">
     <w:nsid w:val="360A58CE"/>
     <w:multiLevelType w:val="hybridMultilevel"/>
     <w:tmpl w:val="30580D7C"/>
@@ -5970,7 +6085,7 @@
       </w:pPr>
     </w:lvl>
   </w:abstractNum>
-  <w:abstractNum w:abstractNumId="41" w15:restartNumberingAfterBreak="0">
+  <w:abstractNum w:abstractNumId="42" w15:restartNumberingAfterBreak="0">
     <w:nsid w:val="3816715A"/>
     <w:multiLevelType w:val="hybridMultilevel"/>
     <w:tmpl w:val="B392851A"/>
@@ -6083,7 +6198,7 @@
       </w:rPr>
     </w:lvl>
   </w:abstractNum>
-  <w:abstractNum w:abstractNumId="42" w15:restartNumberingAfterBreak="0">
+  <w:abstractNum w:abstractNumId="43" w15:restartNumberingAfterBreak="0">
     <w:nsid w:val="39A36BF6"/>
     <w:multiLevelType w:val="hybridMultilevel"/>
     <w:tmpl w:val="3480603A"/>
@@ -6196,7 +6311,7 @@
       </w:rPr>
     </w:lvl>
   </w:abstractNum>
-  <w:abstractNum w:abstractNumId="43" w15:restartNumberingAfterBreak="0">
+  <w:abstractNum w:abstractNumId="44" w15:restartNumberingAfterBreak="0">
     <w:nsid w:val="3F817C1E"/>
     <w:multiLevelType w:val="hybridMultilevel"/>
     <w:tmpl w:val="D1266046"/>
@@ -6309,7 +6424,7 @@
       </w:rPr>
     </w:lvl>
   </w:abstractNum>
-  <w:abstractNum w:abstractNumId="44" w15:restartNumberingAfterBreak="0">
+  <w:abstractNum w:abstractNumId="45" w15:restartNumberingAfterBreak="0">
     <w:nsid w:val="414379C2"/>
     <w:multiLevelType w:val="hybridMultilevel"/>
     <w:tmpl w:val="9DF67140"/>
@@ -6422,7 +6537,7 @@
       </w:rPr>
     </w:lvl>
   </w:abstractNum>
-  <w:abstractNum w:abstractNumId="45" w15:restartNumberingAfterBreak="0">
+  <w:abstractNum w:abstractNumId="46" w15:restartNumberingAfterBreak="0">
     <w:nsid w:val="45EC4034"/>
     <w:multiLevelType w:val="hybridMultilevel"/>
     <w:tmpl w:val="81F034F2"/>
@@ -6535,7 +6650,7 @@
       </w:rPr>
     </w:lvl>
   </w:abstractNum>
-  <w:abstractNum w:abstractNumId="46" w15:restartNumberingAfterBreak="0">
+  <w:abstractNum w:abstractNumId="47" w15:restartNumberingAfterBreak="0">
     <w:nsid w:val="47746695"/>
     <w:multiLevelType w:val="hybridMultilevel"/>
     <w:tmpl w:val="9F748D7A"/>
@@ -6625,7 +6740,7 @@
       </w:pPr>
     </w:lvl>
   </w:abstractNum>
-  <w:abstractNum w:abstractNumId="47" w15:restartNumberingAfterBreak="0">
+  <w:abstractNum w:abstractNumId="48" w15:restartNumberingAfterBreak="0">
     <w:nsid w:val="47C74E7E"/>
     <w:multiLevelType w:val="hybridMultilevel"/>
     <w:tmpl w:val="0D584654"/>
@@ -6738,7 +6853,7 @@
       </w:rPr>
     </w:lvl>
   </w:abstractNum>
-  <w:abstractNum w:abstractNumId="48" w15:restartNumberingAfterBreak="0">
+  <w:abstractNum w:abstractNumId="49" w15:restartNumberingAfterBreak="0">
     <w:nsid w:val="48245275"/>
     <w:multiLevelType w:val="hybridMultilevel"/>
     <w:tmpl w:val="65DE569A"/>
@@ -6851,7 +6966,7 @@
       </w:rPr>
     </w:lvl>
   </w:abstractNum>
-  <w:abstractNum w:abstractNumId="49" w15:restartNumberingAfterBreak="0">
+  <w:abstractNum w:abstractNumId="50" w15:restartNumberingAfterBreak="0">
     <w:nsid w:val="49725FC0"/>
     <w:multiLevelType w:val="hybridMultilevel"/>
     <w:tmpl w:val="26FE3FEC"/>
@@ -6967,7 +7082,7 @@
       </w:rPr>
     </w:lvl>
   </w:abstractNum>
-  <w:abstractNum w:abstractNumId="50" w15:restartNumberingAfterBreak="0">
+  <w:abstractNum w:abstractNumId="51" w15:restartNumberingAfterBreak="0">
     <w:nsid w:val="4C145843"/>
     <w:multiLevelType w:val="hybridMultilevel"/>
     <w:tmpl w:val="7CECFDDA"/>
@@ -7083,7 +7198,7 @@
       </w:rPr>
     </w:lvl>
   </w:abstractNum>
-  <w:abstractNum w:abstractNumId="51" w15:restartNumberingAfterBreak="0">
+  <w:abstractNum w:abstractNumId="52" w15:restartNumberingAfterBreak="0">
     <w:nsid w:val="5110296D"/>
     <w:multiLevelType w:val="hybridMultilevel"/>
     <w:tmpl w:val="F112F768"/>
@@ -7196,7 +7311,7 @@
       </w:rPr>
     </w:lvl>
   </w:abstractNum>
-  <w:abstractNum w:abstractNumId="52" w15:restartNumberingAfterBreak="0">
+  <w:abstractNum w:abstractNumId="53" w15:restartNumberingAfterBreak="0">
     <w:nsid w:val="518658A1"/>
     <w:multiLevelType w:val="hybridMultilevel"/>
     <w:tmpl w:val="C65A0518"/>
@@ -7309,7 +7424,7 @@
       </w:rPr>
     </w:lvl>
   </w:abstractNum>
-  <w:abstractNum w:abstractNumId="53" w15:restartNumberingAfterBreak="0">
+  <w:abstractNum w:abstractNumId="54" w15:restartNumberingAfterBreak="0">
     <w:nsid w:val="5A03636A"/>
     <w:multiLevelType w:val="hybridMultilevel"/>
     <w:tmpl w:val="45EA9E1E"/>
@@ -7425,7 +7540,7 @@
       </w:rPr>
     </w:lvl>
   </w:abstractNum>
-  <w:abstractNum w:abstractNumId="54" w15:restartNumberingAfterBreak="0">
+  <w:abstractNum w:abstractNumId="55" w15:restartNumberingAfterBreak="0">
     <w:nsid w:val="5A5953D0"/>
     <w:multiLevelType w:val="hybridMultilevel"/>
     <w:tmpl w:val="37EA730A"/>
@@ -7538,7 +7653,7 @@
       </w:rPr>
     </w:lvl>
   </w:abstractNum>
-  <w:abstractNum w:abstractNumId="55" w15:restartNumberingAfterBreak="0">
+  <w:abstractNum w:abstractNumId="56" w15:restartNumberingAfterBreak="0">
     <w:nsid w:val="5D9B4ABC"/>
     <w:multiLevelType w:val="hybridMultilevel"/>
     <w:tmpl w:val="783AEA3A"/>
@@ -7627,7 +7742,7 @@
       </w:pPr>
     </w:lvl>
   </w:abstractNum>
-  <w:abstractNum w:abstractNumId="56" w15:restartNumberingAfterBreak="0">
+  <w:abstractNum w:abstractNumId="57" w15:restartNumberingAfterBreak="0">
     <w:nsid w:val="5DA416C6"/>
     <w:multiLevelType w:val="hybridMultilevel"/>
     <w:tmpl w:val="66EE41DA"/>
@@ -7740,7 +7855,7 @@
       </w:rPr>
     </w:lvl>
   </w:abstractNum>
-  <w:abstractNum w:abstractNumId="57" w15:restartNumberingAfterBreak="0">
+  <w:abstractNum w:abstractNumId="58" w15:restartNumberingAfterBreak="0">
     <w:nsid w:val="5F283F4C"/>
     <w:multiLevelType w:val="hybridMultilevel"/>
     <w:tmpl w:val="90801752"/>
@@ -7829,7 +7944,7 @@
       </w:pPr>
     </w:lvl>
   </w:abstractNum>
-  <w:abstractNum w:abstractNumId="58" w15:restartNumberingAfterBreak="0">
+  <w:abstractNum w:abstractNumId="59" w15:restartNumberingAfterBreak="0">
     <w:nsid w:val="5F9C2FCF"/>
     <w:multiLevelType w:val="hybridMultilevel"/>
     <w:tmpl w:val="B38CB60C"/>
@@ -7942,7 +8057,7 @@
       </w:rPr>
     </w:lvl>
   </w:abstractNum>
-  <w:abstractNum w:abstractNumId="59" w15:restartNumberingAfterBreak="0">
+  <w:abstractNum w:abstractNumId="60" w15:restartNumberingAfterBreak="0">
     <w:nsid w:val="5FA74FED"/>
     <w:multiLevelType w:val="hybridMultilevel"/>
     <w:tmpl w:val="25245840"/>
@@ -8032,7 +8147,7 @@
       </w:pPr>
     </w:lvl>
   </w:abstractNum>
-  <w:abstractNum w:abstractNumId="60" w15:restartNumberingAfterBreak="0">
+  <w:abstractNum w:abstractNumId="61" w15:restartNumberingAfterBreak="0">
     <w:nsid w:val="60B30DC2"/>
     <w:multiLevelType w:val="hybridMultilevel"/>
     <w:tmpl w:val="85C095DC"/>
@@ -8147,7 +8262,7 @@
       </w:rPr>
     </w:lvl>
   </w:abstractNum>
-  <w:abstractNum w:abstractNumId="61" w15:restartNumberingAfterBreak="0">
+  <w:abstractNum w:abstractNumId="62" w15:restartNumberingAfterBreak="0">
     <w:nsid w:val="621B686F"/>
     <w:multiLevelType w:val="hybridMultilevel"/>
     <w:tmpl w:val="08506438"/>
@@ -8237,7 +8352,7 @@
       </w:pPr>
     </w:lvl>
   </w:abstractNum>
-  <w:abstractNum w:abstractNumId="62" w15:restartNumberingAfterBreak="0">
+  <w:abstractNum w:abstractNumId="63" w15:restartNumberingAfterBreak="0">
     <w:nsid w:val="62DA1D5F"/>
     <w:multiLevelType w:val="hybridMultilevel"/>
     <w:tmpl w:val="FB548F94"/>
@@ -8350,7 +8465,7 @@
       </w:rPr>
     </w:lvl>
   </w:abstractNum>
-  <w:abstractNum w:abstractNumId="63" w15:restartNumberingAfterBreak="0">
+  <w:abstractNum w:abstractNumId="64" w15:restartNumberingAfterBreak="0">
     <w:nsid w:val="62EB162B"/>
     <w:multiLevelType w:val="hybridMultilevel"/>
     <w:tmpl w:val="EEB410F6"/>
@@ -8439,7 +8554,7 @@
       </w:pPr>
     </w:lvl>
   </w:abstractNum>
-  <w:abstractNum w:abstractNumId="64" w15:restartNumberingAfterBreak="0">
+  <w:abstractNum w:abstractNumId="65" w15:restartNumberingAfterBreak="0">
     <w:nsid w:val="635E4BE3"/>
     <w:multiLevelType w:val="hybridMultilevel"/>
     <w:tmpl w:val="09EAD43A"/>
@@ -8525,7 +8640,7 @@
       </w:pPr>
     </w:lvl>
   </w:abstractNum>
-  <w:abstractNum w:abstractNumId="65" w15:restartNumberingAfterBreak="0">
+  <w:abstractNum w:abstractNumId="66" w15:restartNumberingAfterBreak="0">
     <w:nsid w:val="644860ED"/>
     <w:multiLevelType w:val="hybridMultilevel"/>
     <w:tmpl w:val="7410FCC2"/>
@@ -8638,7 +8753,7 @@
       </w:rPr>
     </w:lvl>
   </w:abstractNum>
-  <w:abstractNum w:abstractNumId="66" w15:restartNumberingAfterBreak="0">
+  <w:abstractNum w:abstractNumId="67" w15:restartNumberingAfterBreak="0">
     <w:nsid w:val="644E5050"/>
     <w:multiLevelType w:val="hybridMultilevel"/>
     <w:tmpl w:val="903A93BE"/>
@@ -8754,7 +8869,7 @@
       </w:rPr>
     </w:lvl>
   </w:abstractNum>
-  <w:abstractNum w:abstractNumId="67" w15:restartNumberingAfterBreak="0">
+  <w:abstractNum w:abstractNumId="68" w15:restartNumberingAfterBreak="0">
     <w:nsid w:val="66202842"/>
     <w:multiLevelType w:val="hybridMultilevel"/>
     <w:tmpl w:val="32D6A31C"/>
@@ -8869,7 +8984,7 @@
       </w:rPr>
     </w:lvl>
   </w:abstractNum>
-  <w:abstractNum w:abstractNumId="68" w15:restartNumberingAfterBreak="0">
+  <w:abstractNum w:abstractNumId="69" w15:restartNumberingAfterBreak="0">
     <w:nsid w:val="67976656"/>
     <w:multiLevelType w:val="multilevel"/>
     <w:tmpl w:val="AD0E643C"/>
@@ -8962,7 +9077,7 @@
       </w:pPr>
     </w:lvl>
   </w:abstractNum>
-  <w:abstractNum w:abstractNumId="69" w15:restartNumberingAfterBreak="0">
+  <w:abstractNum w:abstractNumId="70" w15:restartNumberingAfterBreak="0">
     <w:nsid w:val="6DF806BB"/>
     <w:multiLevelType w:val="hybridMultilevel"/>
     <w:tmpl w:val="CC78ABB8"/>
@@ -9075,7 +9190,7 @@
       </w:rPr>
     </w:lvl>
   </w:abstractNum>
-  <w:abstractNum w:abstractNumId="70" w15:restartNumberingAfterBreak="0">
+  <w:abstractNum w:abstractNumId="71" w15:restartNumberingAfterBreak="0">
     <w:nsid w:val="6E8C4979"/>
     <w:multiLevelType w:val="hybridMultilevel"/>
     <w:tmpl w:val="C1627956"/>
@@ -9191,7 +9306,7 @@
       </w:rPr>
     </w:lvl>
   </w:abstractNum>
-  <w:abstractNum w:abstractNumId="71" w15:restartNumberingAfterBreak="0">
+  <w:abstractNum w:abstractNumId="72" w15:restartNumberingAfterBreak="0">
     <w:nsid w:val="6F3B7A3A"/>
     <w:multiLevelType w:val="multilevel"/>
     <w:tmpl w:val="949456CE"/>
@@ -9340,7 +9455,7 @@
       </w:rPr>
     </w:lvl>
   </w:abstractNum>
-  <w:abstractNum w:abstractNumId="72" w15:restartNumberingAfterBreak="0">
+  <w:abstractNum w:abstractNumId="73" w15:restartNumberingAfterBreak="0">
     <w:nsid w:val="70357ABB"/>
     <w:multiLevelType w:val="hybridMultilevel"/>
     <w:tmpl w:val="4B2A09AA"/>
@@ -9426,7 +9541,7 @@
       </w:pPr>
     </w:lvl>
   </w:abstractNum>
-  <w:abstractNum w:abstractNumId="73" w15:restartNumberingAfterBreak="0">
+  <w:abstractNum w:abstractNumId="74" w15:restartNumberingAfterBreak="0">
     <w:nsid w:val="70885966"/>
     <w:multiLevelType w:val="hybridMultilevel"/>
     <w:tmpl w:val="71CC171C"/>
@@ -9539,7 +9654,7 @@
       </w:rPr>
     </w:lvl>
   </w:abstractNum>
-  <w:abstractNum w:abstractNumId="74" w15:restartNumberingAfterBreak="0">
+  <w:abstractNum w:abstractNumId="75" w15:restartNumberingAfterBreak="0">
     <w:nsid w:val="7420402E"/>
     <w:multiLevelType w:val="multilevel"/>
     <w:tmpl w:val="AD0E643C"/>
@@ -9632,7 +9747,7 @@
       </w:pPr>
     </w:lvl>
   </w:abstractNum>
-  <w:abstractNum w:abstractNumId="75" w15:restartNumberingAfterBreak="0">
+  <w:abstractNum w:abstractNumId="76" w15:restartNumberingAfterBreak="0">
     <w:nsid w:val="785D473B"/>
     <w:multiLevelType w:val="hybridMultilevel"/>
     <w:tmpl w:val="D38E9970"/>
@@ -9745,7 +9860,7 @@
       </w:rPr>
     </w:lvl>
   </w:abstractNum>
-  <w:abstractNum w:abstractNumId="76" w15:restartNumberingAfterBreak="0">
+  <w:abstractNum w:abstractNumId="77" w15:restartNumberingAfterBreak="0">
     <w:nsid w:val="78605C4A"/>
     <w:multiLevelType w:val="hybridMultilevel"/>
     <w:tmpl w:val="B0564D94"/>
@@ -9859,7 +9974,7 @@
       </w:rPr>
     </w:lvl>
   </w:abstractNum>
-  <w:abstractNum w:abstractNumId="77" w15:restartNumberingAfterBreak="0">
+  <w:abstractNum w:abstractNumId="78" w15:restartNumberingAfterBreak="0">
     <w:nsid w:val="78B876CC"/>
     <w:multiLevelType w:val="hybridMultilevel"/>
     <w:tmpl w:val="7C4622C2"/>
@@ -9974,7 +10089,7 @@
       </w:rPr>
     </w:lvl>
   </w:abstractNum>
-  <w:abstractNum w:abstractNumId="78" w15:restartNumberingAfterBreak="0">
+  <w:abstractNum w:abstractNumId="79" w15:restartNumberingAfterBreak="0">
     <w:nsid w:val="7F6C31FC"/>
     <w:multiLevelType w:val="multilevel"/>
     <w:tmpl w:val="7D7C8474"/>
@@ -10123,7 +10238,7 @@
       </w:rPr>
     </w:lvl>
   </w:abstractNum>
-  <w:abstractNum w:abstractNumId="79" w15:restartNumberingAfterBreak="0">
+  <w:abstractNum w:abstractNumId="80" w15:restartNumberingAfterBreak="0">
     <w:nsid w:val="7FBF1D3A"/>
     <w:multiLevelType w:val="hybridMultilevel"/>
     <w:tmpl w:val="D37026E4"/>
@@ -10237,7 +10352,7 @@
     </w:lvl>
   </w:abstractNum>
   <w:num w:numId="1">
-    <w:abstractNumId w:val="61"/>
+    <w:abstractNumId w:val="62"/>
   </w:num>
   <w:num w:numId="2">
     <w:abstractNumId w:val="20"/>
@@ -10246,31 +10361,31 @@
     <w:abstractNumId w:val="5"/>
   </w:num>
   <w:num w:numId="4">
-    <w:abstractNumId w:val="68"/>
+    <w:abstractNumId w:val="69"/>
   </w:num>
   <w:num w:numId="5">
-    <w:abstractNumId w:val="74"/>
+    <w:abstractNumId w:val="75"/>
   </w:num>
   <w:num w:numId="6">
     <w:abstractNumId w:val="15"/>
   </w:num>
   <w:num w:numId="7">
-    <w:abstractNumId w:val="47"/>
+    <w:abstractNumId w:val="48"/>
   </w:num>
   <w:num w:numId="8">
-    <w:abstractNumId w:val="52"/>
+    <w:abstractNumId w:val="53"/>
   </w:num>
   <w:num w:numId="9">
     <w:abstractNumId w:val="0"/>
   </w:num>
   <w:num w:numId="10">
-    <w:abstractNumId w:val="42"/>
+    <w:abstractNumId w:val="43"/>
   </w:num>
   <w:num w:numId="11">
     <w:abstractNumId w:val="4"/>
   </w:num>
   <w:num w:numId="12">
-    <w:abstractNumId w:val="79"/>
+    <w:abstractNumId w:val="80"/>
   </w:num>
   <w:num w:numId="13">
     <w:abstractNumId w:val="7"/>
@@ -10282,115 +10397,115 @@
     <w:abstractNumId w:val="11"/>
   </w:num>
   <w:num w:numId="16">
-    <w:abstractNumId w:val="62"/>
+    <w:abstractNumId w:val="63"/>
   </w:num>
   <w:num w:numId="17">
     <w:abstractNumId w:val="12"/>
   </w:num>
   <w:num w:numId="18">
-    <w:abstractNumId w:val="43"/>
+    <w:abstractNumId w:val="44"/>
   </w:num>
   <w:num w:numId="19">
-    <w:abstractNumId w:val="51"/>
+    <w:abstractNumId w:val="52"/>
   </w:num>
   <w:num w:numId="20">
     <w:abstractNumId w:val="3"/>
   </w:num>
   <w:num w:numId="21">
-    <w:abstractNumId w:val="56"/>
+    <w:abstractNumId w:val="57"/>
   </w:num>
   <w:num w:numId="22">
-    <w:abstractNumId w:val="33"/>
+    <w:abstractNumId w:val="34"/>
   </w:num>
   <w:num w:numId="23">
     <w:abstractNumId w:val="27"/>
   </w:num>
   <w:num w:numId="24">
-    <w:abstractNumId w:val="64"/>
+    <w:abstractNumId w:val="65"/>
   </w:num>
   <w:num w:numId="25">
     <w:abstractNumId w:val="2"/>
   </w:num>
   <w:num w:numId="26">
-    <w:abstractNumId w:val="72"/>
+    <w:abstractNumId w:val="73"/>
   </w:num>
   <w:num w:numId="27">
-    <w:abstractNumId w:val="66"/>
+    <w:abstractNumId w:val="67"/>
   </w:num>
   <w:num w:numId="28">
-    <w:abstractNumId w:val="53"/>
+    <w:abstractNumId w:val="54"/>
   </w:num>
   <w:num w:numId="29">
-    <w:abstractNumId w:val="49"/>
+    <w:abstractNumId w:val="50"/>
   </w:num>
   <w:num w:numId="30">
-    <w:abstractNumId w:val="50"/>
+    <w:abstractNumId w:val="51"/>
   </w:num>
   <w:num w:numId="31">
-    <w:abstractNumId w:val="70"/>
+    <w:abstractNumId w:val="71"/>
   </w:num>
   <w:num w:numId="32">
     <w:abstractNumId w:val="8"/>
   </w:num>
   <w:num w:numId="33">
-    <w:abstractNumId w:val="46"/>
+    <w:abstractNumId w:val="47"/>
   </w:num>
   <w:num w:numId="34">
-    <w:abstractNumId w:val="58"/>
+    <w:abstractNumId w:val="59"/>
   </w:num>
   <w:num w:numId="35">
     <w:abstractNumId w:val="10"/>
   </w:num>
   <w:num w:numId="36">
-    <w:abstractNumId w:val="45"/>
+    <w:abstractNumId w:val="46"/>
   </w:num>
   <w:num w:numId="37">
-    <w:abstractNumId w:val="37"/>
+    <w:abstractNumId w:val="38"/>
   </w:num>
   <w:num w:numId="38">
-    <w:abstractNumId w:val="41"/>
+    <w:abstractNumId w:val="42"/>
   </w:num>
   <w:num w:numId="39">
     <w:abstractNumId w:val="21"/>
   </w:num>
   <w:num w:numId="40">
-    <w:abstractNumId w:val="65"/>
+    <w:abstractNumId w:val="66"/>
   </w:num>
   <w:num w:numId="41">
-    <w:abstractNumId w:val="54"/>
+    <w:abstractNumId w:val="55"/>
   </w:num>
   <w:num w:numId="42">
-    <w:abstractNumId w:val="44"/>
+    <w:abstractNumId w:val="45"/>
   </w:num>
   <w:num w:numId="43">
-    <w:abstractNumId w:val="57"/>
+    <w:abstractNumId w:val="58"/>
   </w:num>
   <w:num w:numId="44">
-    <w:abstractNumId w:val="55"/>
+    <w:abstractNumId w:val="56"/>
   </w:num>
   <w:num w:numId="45">
-    <w:abstractNumId w:val="63"/>
+    <w:abstractNumId w:val="64"/>
   </w:num>
   <w:num w:numId="46">
     <w:abstractNumId w:val="17"/>
   </w:num>
   <w:num w:numId="47">
-    <w:abstractNumId w:val="40"/>
+    <w:abstractNumId w:val="41"/>
   </w:num>
   <w:num w:numId="48">
     <w:abstractNumId w:val="19"/>
   </w:num>
   <w:num w:numId="49">
-    <w:abstractNumId w:val="73"/>
+    <w:abstractNumId w:val="74"/>
   </w:num>
   <w:num w:numId="50">
     <w:abstractNumId w:val="13"/>
   </w:num>
   <w:num w:numId="51">
-    <w:abstractNumId w:val="36"/>
+    <w:abstractNumId w:val="37"/>
   </w:num>
   <w:num w:numId="52">
-    <w:abstractNumId w:val="48"/>
+    <w:abstractNumId w:val="49"/>
   </w:num>
   <w:num w:numId="53">
     <w:abstractNumId w:val="1"/>
@@ -10402,16 +10517,16 @@
     <w:abstractNumId w:val="25"/>
   </w:num>
   <w:num w:numId="56">
-    <w:abstractNumId w:val="38"/>
+    <w:abstractNumId w:val="39"/>
   </w:num>
   <w:num w:numId="57">
-    <w:abstractNumId w:val="34"/>
+    <w:abstractNumId w:val="35"/>
   </w:num>
   <w:num w:numId="58">
     <w:abstractNumId w:val="24"/>
   </w:num>
   <w:num w:numId="59">
-    <w:abstractNumId w:val="76"/>
+    <w:abstractNumId w:val="77"/>
   </w:num>
   <w:num w:numId="60">
     <w:abstractNumId w:val="30"/>
@@ -10420,34 +10535,34 @@
     <w:abstractNumId w:val="16"/>
   </w:num>
   <w:num w:numId="62">
-    <w:abstractNumId w:val="35"/>
+    <w:abstractNumId w:val="36"/>
   </w:num>
   <w:num w:numId="63">
     <w:abstractNumId w:val="6"/>
   </w:num>
   <w:num w:numId="64">
-    <w:abstractNumId w:val="69"/>
+    <w:abstractNumId w:val="70"/>
   </w:num>
   <w:num w:numId="65">
-    <w:abstractNumId w:val="77"/>
+    <w:abstractNumId w:val="78"/>
   </w:num>
   <w:num w:numId="66">
     <w:abstractNumId w:val="29"/>
   </w:num>
   <w:num w:numId="67">
-    <w:abstractNumId w:val="60"/>
+    <w:abstractNumId w:val="61"/>
   </w:num>
   <w:num w:numId="68">
-    <w:abstractNumId w:val="67"/>
+    <w:abstractNumId w:val="68"/>
   </w:num>
   <w:num w:numId="69">
-    <w:abstractNumId w:val="32"/>
+    <w:abstractNumId w:val="33"/>
   </w:num>
   <w:num w:numId="70">
     <w:abstractNumId w:val="14"/>
   </w:num>
   <w:num w:numId="71">
-    <w:abstractNumId w:val="59"/>
+    <w:abstractNumId w:val="60"/>
   </w:num>
   <w:num w:numId="72">
     <w:abstractNumId w:val="9"/>
@@ -10456,25 +10571,28 @@
     <w:abstractNumId w:val="28"/>
   </w:num>
   <w:num w:numId="74">
-    <w:abstractNumId w:val="31"/>
+    <w:abstractNumId w:val="32"/>
   </w:num>
   <w:num w:numId="75">
-    <w:abstractNumId w:val="75"/>
+    <w:abstractNumId w:val="76"/>
   </w:num>
   <w:num w:numId="76">
-    <w:abstractNumId w:val="39"/>
+    <w:abstractNumId w:val="40"/>
   </w:num>
   <w:num w:numId="77">
-    <w:abstractNumId w:val="78"/>
+    <w:abstractNumId w:val="79"/>
   </w:num>
   <w:num w:numId="78">
-    <w:abstractNumId w:val="71"/>
+    <w:abstractNumId w:val="72"/>
   </w:num>
   <w:num w:numId="79">
     <w:abstractNumId w:val="26"/>
   </w:num>
   <w:num w:numId="80">
     <w:abstractNumId w:val="23"/>
+  </w:num>
+  <w:num w:numId="81">
+    <w:abstractNumId w:val="31"/>
   </w:num>
   <w:numIdMacAtCleanup w:val="72"/>
 </w:numbering>

</xml_diff>